<commit_message>
Thêm Tên Thầy vào.
</commit_message>
<xml_diff>
--- a/0812508-0812515-0812527/Report/CachThucThucHienChuongTrinh.docx
+++ b/0812508-0812515-0812527/Report/CachThucThucHienChuongTrinh.docx
@@ -219,6 +219,439 @@
           <w:szCs w:val="44"/>
         </w:rPr>
         <w:t>CÁCH THỨC THỰC HIỆN CHƯƠNG TRÌNH</w:t>
+      </w:r>
+    </w:p>
+    <w:p>
+      <w:pPr>
+        <w:pStyle w:val="Heading1"/>
+      </w:pPr>
+      <w:proofErr w:type="spellStart"/>
+      <w:r>
+        <w:t>Thông</w:t>
+      </w:r>
+      <w:proofErr w:type="spellEnd"/>
+      <w:r>
+        <w:t xml:space="preserve"> Tin </w:t>
+      </w:r>
+      <w:proofErr w:type="spellStart"/>
+      <w:r>
+        <w:t>Giáo</w:t>
+      </w:r>
+      <w:proofErr w:type="spellEnd"/>
+      <w:r>
+        <w:t xml:space="preserve"> </w:t>
+      </w:r>
+      <w:proofErr w:type="spellStart"/>
+      <w:r>
+        <w:t>Viên</w:t>
+      </w:r>
+      <w:proofErr w:type="spellEnd"/>
+      <w:r>
+        <w:t>:</w:t>
+      </w:r>
+    </w:p>
+    <w:p>
+      <w:pPr>
+        <w:pStyle w:val="ListParagraph"/>
+        <w:numPr>
+          <w:ilvl w:val="0"/>
+          <w:numId w:val="33"/>
+        </w:numPr>
+        <w:rPr>
+          <w:rFonts w:ascii="Times New Roman" w:hAnsi="Times New Roman" w:cs="Times New Roman"/>
+          <w:sz w:val="26"/>
+          <w:szCs w:val="26"/>
+        </w:rPr>
+      </w:pPr>
+      <w:r>
+        <w:rPr>
+          <w:rFonts w:ascii="Times New Roman" w:hAnsi="Times New Roman" w:cs="Times New Roman"/>
+          <w:sz w:val="26"/>
+          <w:szCs w:val="26"/>
+        </w:rPr>
+        <w:t xml:space="preserve">GVHD: </w:t>
+      </w:r>
+      <w:r>
+        <w:rPr>
+          <w:rFonts w:ascii="Times New Roman" w:hAnsi="Times New Roman" w:cs="Times New Roman"/>
+          <w:b/>
+          <w:sz w:val="26"/>
+          <w:szCs w:val="26"/>
+        </w:rPr>
+        <w:t xml:space="preserve">Nguyễn Văn </w:t>
+      </w:r>
+      <w:proofErr w:type="spellStart"/>
+      <w:r>
+        <w:rPr>
+          <w:rFonts w:ascii="Times New Roman" w:hAnsi="Times New Roman" w:cs="Times New Roman"/>
+          <w:b/>
+          <w:sz w:val="26"/>
+          <w:szCs w:val="26"/>
+        </w:rPr>
+        <w:t>Khiết</w:t>
+      </w:r>
+      <w:proofErr w:type="spellEnd"/>
+    </w:p>
+    <w:p>
+      <w:pPr>
+        <w:pStyle w:val="ListParagraph"/>
+        <w:numPr>
+          <w:ilvl w:val="0"/>
+          <w:numId w:val="33"/>
+        </w:numPr>
+        <w:rPr>
+          <w:rFonts w:ascii="Times New Roman" w:hAnsi="Times New Roman" w:cs="Times New Roman"/>
+          <w:sz w:val="26"/>
+          <w:szCs w:val="26"/>
+        </w:rPr>
+      </w:pPr>
+      <w:proofErr w:type="spellStart"/>
+      <w:r>
+        <w:rPr>
+          <w:rFonts w:ascii="Times New Roman" w:hAnsi="Times New Roman" w:cs="Times New Roman"/>
+          <w:sz w:val="26"/>
+          <w:szCs w:val="26"/>
+        </w:rPr>
+        <w:t>Trường</w:t>
+      </w:r>
+      <w:proofErr w:type="spellEnd"/>
+      <w:r>
+        <w:rPr>
+          <w:rFonts w:ascii="Times New Roman" w:hAnsi="Times New Roman" w:cs="Times New Roman"/>
+          <w:sz w:val="26"/>
+          <w:szCs w:val="26"/>
+        </w:rPr>
+        <w:t xml:space="preserve">:  </w:t>
+      </w:r>
+      <w:proofErr w:type="spellStart"/>
+      <w:r>
+        <w:rPr>
+          <w:rFonts w:ascii="Times New Roman" w:hAnsi="Times New Roman" w:cs="Times New Roman"/>
+          <w:sz w:val="26"/>
+          <w:szCs w:val="26"/>
+        </w:rPr>
+        <w:t>Đại</w:t>
+      </w:r>
+      <w:proofErr w:type="spellEnd"/>
+      <w:r>
+        <w:rPr>
+          <w:rFonts w:ascii="Times New Roman" w:hAnsi="Times New Roman" w:cs="Times New Roman"/>
+          <w:sz w:val="26"/>
+          <w:szCs w:val="26"/>
+        </w:rPr>
+        <w:t xml:space="preserve"> </w:t>
+      </w:r>
+      <w:proofErr w:type="spellStart"/>
+      <w:r>
+        <w:rPr>
+          <w:rFonts w:ascii="Times New Roman" w:hAnsi="Times New Roman" w:cs="Times New Roman"/>
+          <w:sz w:val="26"/>
+          <w:szCs w:val="26"/>
+        </w:rPr>
+        <w:t>Học</w:t>
+      </w:r>
+      <w:proofErr w:type="spellEnd"/>
+      <w:r>
+        <w:rPr>
+          <w:rFonts w:ascii="Times New Roman" w:hAnsi="Times New Roman" w:cs="Times New Roman"/>
+          <w:sz w:val="26"/>
+          <w:szCs w:val="26"/>
+        </w:rPr>
+        <w:t xml:space="preserve"> </w:t>
+      </w:r>
+      <w:proofErr w:type="spellStart"/>
+      <w:r>
+        <w:rPr>
+          <w:rFonts w:ascii="Times New Roman" w:hAnsi="Times New Roman" w:cs="Times New Roman"/>
+          <w:sz w:val="26"/>
+          <w:szCs w:val="26"/>
+        </w:rPr>
+        <w:t>Khoa</w:t>
+      </w:r>
+      <w:proofErr w:type="spellEnd"/>
+      <w:r>
+        <w:rPr>
+          <w:rFonts w:ascii="Times New Roman" w:hAnsi="Times New Roman" w:cs="Times New Roman"/>
+          <w:sz w:val="26"/>
+          <w:szCs w:val="26"/>
+        </w:rPr>
+        <w:t xml:space="preserve"> </w:t>
+      </w:r>
+      <w:proofErr w:type="spellStart"/>
+      <w:r>
+        <w:rPr>
+          <w:rFonts w:ascii="Times New Roman" w:hAnsi="Times New Roman" w:cs="Times New Roman"/>
+          <w:sz w:val="26"/>
+          <w:szCs w:val="26"/>
+        </w:rPr>
+        <w:t>Học</w:t>
+      </w:r>
+      <w:proofErr w:type="spellEnd"/>
+      <w:r>
+        <w:rPr>
+          <w:rFonts w:ascii="Times New Roman" w:hAnsi="Times New Roman" w:cs="Times New Roman"/>
+          <w:sz w:val="26"/>
+          <w:szCs w:val="26"/>
+        </w:rPr>
+        <w:t xml:space="preserve"> </w:t>
+      </w:r>
+      <w:proofErr w:type="spellStart"/>
+      <w:r>
+        <w:rPr>
+          <w:rFonts w:ascii="Times New Roman" w:hAnsi="Times New Roman" w:cs="Times New Roman"/>
+          <w:sz w:val="26"/>
+          <w:szCs w:val="26"/>
+        </w:rPr>
+        <w:t>Tự</w:t>
+      </w:r>
+      <w:proofErr w:type="spellEnd"/>
+      <w:r>
+        <w:rPr>
+          <w:rFonts w:ascii="Times New Roman" w:hAnsi="Times New Roman" w:cs="Times New Roman"/>
+          <w:sz w:val="26"/>
+          <w:szCs w:val="26"/>
+        </w:rPr>
+        <w:t xml:space="preserve"> </w:t>
+      </w:r>
+      <w:proofErr w:type="spellStart"/>
+      <w:r>
+        <w:rPr>
+          <w:rFonts w:ascii="Times New Roman" w:hAnsi="Times New Roman" w:cs="Times New Roman"/>
+          <w:sz w:val="26"/>
+          <w:szCs w:val="26"/>
+        </w:rPr>
+        <w:t>Nhiên</w:t>
+      </w:r>
+      <w:proofErr w:type="spellEnd"/>
+      <w:r>
+        <w:rPr>
+          <w:rFonts w:ascii="Times New Roman" w:hAnsi="Times New Roman" w:cs="Times New Roman"/>
+          <w:sz w:val="26"/>
+          <w:szCs w:val="26"/>
+        </w:rPr>
+        <w:t xml:space="preserve"> TPHCM</w:t>
+      </w:r>
+    </w:p>
+    <w:p>
+      <w:pPr>
+        <w:pStyle w:val="ListParagraph"/>
+        <w:numPr>
+          <w:ilvl w:val="0"/>
+          <w:numId w:val="33"/>
+        </w:numPr>
+        <w:rPr>
+          <w:rFonts w:ascii="Times New Roman" w:hAnsi="Times New Roman" w:cs="Times New Roman"/>
+          <w:sz w:val="26"/>
+          <w:szCs w:val="26"/>
+        </w:rPr>
+      </w:pPr>
+      <w:proofErr w:type="spellStart"/>
+      <w:r>
+        <w:rPr>
+          <w:rFonts w:ascii="Times New Roman" w:hAnsi="Times New Roman" w:cs="Times New Roman"/>
+          <w:sz w:val="26"/>
+          <w:szCs w:val="26"/>
+        </w:rPr>
+        <w:t>Khoa</w:t>
+      </w:r>
+      <w:proofErr w:type="spellEnd"/>
+      <w:r>
+        <w:rPr>
+          <w:rFonts w:ascii="Times New Roman" w:hAnsi="Times New Roman" w:cs="Times New Roman"/>
+          <w:sz w:val="26"/>
+          <w:szCs w:val="26"/>
+        </w:rPr>
+        <w:t xml:space="preserve">: </w:t>
+      </w:r>
+      <w:proofErr w:type="spellStart"/>
+      <w:r>
+        <w:rPr>
+          <w:rFonts w:ascii="Times New Roman" w:hAnsi="Times New Roman" w:cs="Times New Roman"/>
+          <w:sz w:val="26"/>
+          <w:szCs w:val="26"/>
+        </w:rPr>
+        <w:t>Công</w:t>
+      </w:r>
+      <w:proofErr w:type="spellEnd"/>
+      <w:r>
+        <w:rPr>
+          <w:rFonts w:ascii="Times New Roman" w:hAnsi="Times New Roman" w:cs="Times New Roman"/>
+          <w:sz w:val="26"/>
+          <w:szCs w:val="26"/>
+        </w:rPr>
+        <w:t xml:space="preserve"> </w:t>
+      </w:r>
+      <w:proofErr w:type="spellStart"/>
+      <w:r>
+        <w:rPr>
+          <w:rFonts w:ascii="Times New Roman" w:hAnsi="Times New Roman" w:cs="Times New Roman"/>
+          <w:sz w:val="26"/>
+          <w:szCs w:val="26"/>
+        </w:rPr>
+        <w:t>Nghệ</w:t>
+      </w:r>
+      <w:proofErr w:type="spellEnd"/>
+      <w:r>
+        <w:rPr>
+          <w:rFonts w:ascii="Times New Roman" w:hAnsi="Times New Roman" w:cs="Times New Roman"/>
+          <w:sz w:val="26"/>
+          <w:szCs w:val="26"/>
+        </w:rPr>
+        <w:t xml:space="preserve"> </w:t>
+      </w:r>
+      <w:proofErr w:type="spellStart"/>
+      <w:r>
+        <w:rPr>
+          <w:rFonts w:ascii="Times New Roman" w:hAnsi="Times New Roman" w:cs="Times New Roman"/>
+          <w:sz w:val="26"/>
+          <w:szCs w:val="26"/>
+        </w:rPr>
+        <w:t>Thông</w:t>
+      </w:r>
+      <w:proofErr w:type="spellEnd"/>
+      <w:r>
+        <w:rPr>
+          <w:rFonts w:ascii="Times New Roman" w:hAnsi="Times New Roman" w:cs="Times New Roman"/>
+          <w:sz w:val="26"/>
+          <w:szCs w:val="26"/>
+        </w:rPr>
+        <w:t xml:space="preserve"> Tin</w:t>
+      </w:r>
+    </w:p>
+    <w:p>
+      <w:pPr>
+        <w:pStyle w:val="ListParagraph"/>
+        <w:numPr>
+          <w:ilvl w:val="0"/>
+          <w:numId w:val="33"/>
+        </w:numPr>
+        <w:rPr>
+          <w:rFonts w:ascii="Times New Roman" w:hAnsi="Times New Roman" w:cs="Times New Roman"/>
+          <w:sz w:val="26"/>
+          <w:szCs w:val="26"/>
+        </w:rPr>
+      </w:pPr>
+      <w:proofErr w:type="spellStart"/>
+      <w:r>
+        <w:rPr>
+          <w:rFonts w:ascii="Times New Roman" w:hAnsi="Times New Roman" w:cs="Times New Roman"/>
+          <w:sz w:val="26"/>
+          <w:szCs w:val="26"/>
+        </w:rPr>
+        <w:t>Môn</w:t>
+      </w:r>
+      <w:proofErr w:type="spellEnd"/>
+      <w:r>
+        <w:rPr>
+          <w:rFonts w:ascii="Times New Roman" w:hAnsi="Times New Roman" w:cs="Times New Roman"/>
+          <w:sz w:val="26"/>
+          <w:szCs w:val="26"/>
+        </w:rPr>
+        <w:t xml:space="preserve">: </w:t>
+      </w:r>
+      <w:proofErr w:type="spellStart"/>
+      <w:r>
+        <w:rPr>
+          <w:rFonts w:ascii="Times New Roman" w:hAnsi="Times New Roman" w:cs="Times New Roman"/>
+          <w:sz w:val="26"/>
+          <w:szCs w:val="26"/>
+        </w:rPr>
+        <w:t>Lập</w:t>
+      </w:r>
+      <w:proofErr w:type="spellEnd"/>
+      <w:r>
+        <w:rPr>
+          <w:rFonts w:ascii="Times New Roman" w:hAnsi="Times New Roman" w:cs="Times New Roman"/>
+          <w:sz w:val="26"/>
+          <w:szCs w:val="26"/>
+        </w:rPr>
+        <w:t xml:space="preserve"> </w:t>
+      </w:r>
+      <w:proofErr w:type="spellStart"/>
+      <w:r>
+        <w:rPr>
+          <w:rFonts w:ascii="Times New Roman" w:hAnsi="Times New Roman" w:cs="Times New Roman"/>
+          <w:sz w:val="26"/>
+          <w:szCs w:val="26"/>
+        </w:rPr>
+        <w:t>Trình</w:t>
+      </w:r>
+      <w:proofErr w:type="spellEnd"/>
+      <w:r>
+        <w:rPr>
+          <w:rFonts w:ascii="Times New Roman" w:hAnsi="Times New Roman" w:cs="Times New Roman"/>
+          <w:sz w:val="26"/>
+          <w:szCs w:val="26"/>
+        </w:rPr>
+        <w:t xml:space="preserve"> </w:t>
+      </w:r>
+      <w:proofErr w:type="spellStart"/>
+      <w:r>
+        <w:rPr>
+          <w:rFonts w:ascii="Times New Roman" w:hAnsi="Times New Roman" w:cs="Times New Roman"/>
+          <w:sz w:val="26"/>
+          <w:szCs w:val="26"/>
+        </w:rPr>
+        <w:t>Ứng</w:t>
+      </w:r>
+      <w:proofErr w:type="spellEnd"/>
+      <w:r>
+        <w:rPr>
+          <w:rFonts w:ascii="Times New Roman" w:hAnsi="Times New Roman" w:cs="Times New Roman"/>
+          <w:sz w:val="26"/>
+          <w:szCs w:val="26"/>
+        </w:rPr>
+        <w:t xml:space="preserve"> </w:t>
+      </w:r>
+      <w:proofErr w:type="spellStart"/>
+      <w:r>
+        <w:rPr>
+          <w:rFonts w:ascii="Times New Roman" w:hAnsi="Times New Roman" w:cs="Times New Roman"/>
+          <w:sz w:val="26"/>
+          <w:szCs w:val="26"/>
+        </w:rPr>
+        <w:t>Dụng</w:t>
+      </w:r>
+      <w:proofErr w:type="spellEnd"/>
+      <w:r>
+        <w:rPr>
+          <w:rFonts w:ascii="Times New Roman" w:hAnsi="Times New Roman" w:cs="Times New Roman"/>
+          <w:sz w:val="26"/>
+          <w:szCs w:val="26"/>
+        </w:rPr>
+        <w:t xml:space="preserve"> Java</w:t>
+      </w:r>
+    </w:p>
+    <w:p>
+      <w:pPr>
+        <w:pStyle w:val="ListParagraph"/>
+        <w:numPr>
+          <w:ilvl w:val="0"/>
+          <w:numId w:val="33"/>
+        </w:numPr>
+        <w:rPr>
+          <w:rFonts w:ascii="Times New Roman" w:hAnsi="Times New Roman" w:cs="Times New Roman"/>
+          <w:sz w:val="26"/>
+          <w:szCs w:val="26"/>
+        </w:rPr>
+      </w:pPr>
+      <w:proofErr w:type="spellStart"/>
+      <w:r>
+        <w:rPr>
+          <w:rFonts w:ascii="Times New Roman" w:hAnsi="Times New Roman" w:cs="Times New Roman"/>
+          <w:sz w:val="26"/>
+          <w:szCs w:val="26"/>
+        </w:rPr>
+        <w:t>Lớp</w:t>
+      </w:r>
+      <w:proofErr w:type="spellEnd"/>
+      <w:r>
+        <w:rPr>
+          <w:rFonts w:ascii="Times New Roman" w:hAnsi="Times New Roman" w:cs="Times New Roman"/>
+          <w:sz w:val="26"/>
+          <w:szCs w:val="26"/>
+        </w:rPr>
+        <w:t>: TH2008/3</w:t>
       </w:r>
     </w:p>
     <w:p>
@@ -2430,7 +2863,6 @@
           <w:sz w:val="26"/>
           <w:szCs w:val="26"/>
         </w:rPr>
-        <w:lastRenderedPageBreak/>
         <w:t>Gửi</w:t>
       </w:r>
       <w:proofErr w:type="spellEnd"/>
@@ -5995,6 +6427,119 @@
     </w:lvl>
   </w:abstractNum>
   <w:abstractNum w:abstractNumId="9">
+    <w:nsid w:val="1BCA481B"/>
+    <w:multiLevelType w:val="hybridMultilevel"/>
+    <w:tmpl w:val="C9AE907A"/>
+    <w:lvl w:ilvl="0" w:tplc="0409000B">
+      <w:start w:val="1"/>
+      <w:numFmt w:val="bullet"/>
+      <w:lvlText w:val=""/>
+      <w:lvlJc w:val="left"/>
+      <w:pPr>
+        <w:ind w:left="1440" w:hanging="360"/>
+      </w:pPr>
+      <w:rPr>
+        <w:rFonts w:ascii="Wingdings" w:hAnsi="Wingdings" w:hint="default"/>
+      </w:rPr>
+    </w:lvl>
+    <w:lvl w:ilvl="1" w:tplc="04090003" w:tentative="1">
+      <w:start w:val="1"/>
+      <w:numFmt w:val="bullet"/>
+      <w:lvlText w:val="o"/>
+      <w:lvlJc w:val="left"/>
+      <w:pPr>
+        <w:ind w:left="2160" w:hanging="360"/>
+      </w:pPr>
+      <w:rPr>
+        <w:rFonts w:ascii="Courier New" w:hAnsi="Courier New" w:cs="Courier New" w:hint="default"/>
+      </w:rPr>
+    </w:lvl>
+    <w:lvl w:ilvl="2" w:tplc="04090005" w:tentative="1">
+      <w:start w:val="1"/>
+      <w:numFmt w:val="bullet"/>
+      <w:lvlText w:val=""/>
+      <w:lvlJc w:val="left"/>
+      <w:pPr>
+        <w:ind w:left="2880" w:hanging="360"/>
+      </w:pPr>
+      <w:rPr>
+        <w:rFonts w:ascii="Wingdings" w:hAnsi="Wingdings" w:hint="default"/>
+      </w:rPr>
+    </w:lvl>
+    <w:lvl w:ilvl="3" w:tplc="04090001" w:tentative="1">
+      <w:start w:val="1"/>
+      <w:numFmt w:val="bullet"/>
+      <w:lvlText w:val=""/>
+      <w:lvlJc w:val="left"/>
+      <w:pPr>
+        <w:ind w:left="3600" w:hanging="360"/>
+      </w:pPr>
+      <w:rPr>
+        <w:rFonts w:ascii="Symbol" w:hAnsi="Symbol" w:hint="default"/>
+      </w:rPr>
+    </w:lvl>
+    <w:lvl w:ilvl="4" w:tplc="04090003" w:tentative="1">
+      <w:start w:val="1"/>
+      <w:numFmt w:val="bullet"/>
+      <w:lvlText w:val="o"/>
+      <w:lvlJc w:val="left"/>
+      <w:pPr>
+        <w:ind w:left="4320" w:hanging="360"/>
+      </w:pPr>
+      <w:rPr>
+        <w:rFonts w:ascii="Courier New" w:hAnsi="Courier New" w:cs="Courier New" w:hint="default"/>
+      </w:rPr>
+    </w:lvl>
+    <w:lvl w:ilvl="5" w:tplc="04090005" w:tentative="1">
+      <w:start w:val="1"/>
+      <w:numFmt w:val="bullet"/>
+      <w:lvlText w:val=""/>
+      <w:lvlJc w:val="left"/>
+      <w:pPr>
+        <w:ind w:left="5040" w:hanging="360"/>
+      </w:pPr>
+      <w:rPr>
+        <w:rFonts w:ascii="Wingdings" w:hAnsi="Wingdings" w:hint="default"/>
+      </w:rPr>
+    </w:lvl>
+    <w:lvl w:ilvl="6" w:tplc="04090001" w:tentative="1">
+      <w:start w:val="1"/>
+      <w:numFmt w:val="bullet"/>
+      <w:lvlText w:val=""/>
+      <w:lvlJc w:val="left"/>
+      <w:pPr>
+        <w:ind w:left="5760" w:hanging="360"/>
+      </w:pPr>
+      <w:rPr>
+        <w:rFonts w:ascii="Symbol" w:hAnsi="Symbol" w:hint="default"/>
+      </w:rPr>
+    </w:lvl>
+    <w:lvl w:ilvl="7" w:tplc="04090003" w:tentative="1">
+      <w:start w:val="1"/>
+      <w:numFmt w:val="bullet"/>
+      <w:lvlText w:val="o"/>
+      <w:lvlJc w:val="left"/>
+      <w:pPr>
+        <w:ind w:left="6480" w:hanging="360"/>
+      </w:pPr>
+      <w:rPr>
+        <w:rFonts w:ascii="Courier New" w:hAnsi="Courier New" w:cs="Courier New" w:hint="default"/>
+      </w:rPr>
+    </w:lvl>
+    <w:lvl w:ilvl="8" w:tplc="04090005" w:tentative="1">
+      <w:start w:val="1"/>
+      <w:numFmt w:val="bullet"/>
+      <w:lvlText w:val=""/>
+      <w:lvlJc w:val="left"/>
+      <w:pPr>
+        <w:ind w:left="7200" w:hanging="360"/>
+      </w:pPr>
+      <w:rPr>
+        <w:rFonts w:ascii="Wingdings" w:hAnsi="Wingdings" w:hint="default"/>
+      </w:rPr>
+    </w:lvl>
+  </w:abstractNum>
+  <w:abstractNum w:abstractNumId="10">
     <w:nsid w:val="251009A8"/>
     <w:multiLevelType w:val="hybridMultilevel"/>
     <w:tmpl w:val="E64C7B54"/>
@@ -6107,7 +6652,7 @@
       </w:rPr>
     </w:lvl>
   </w:abstractNum>
-  <w:abstractNum w:abstractNumId="10">
+  <w:abstractNum w:abstractNumId="11">
     <w:nsid w:val="27424050"/>
     <w:multiLevelType w:val="hybridMultilevel"/>
     <w:tmpl w:val="E272C99C"/>
@@ -6220,7 +6765,7 @@
       </w:rPr>
     </w:lvl>
   </w:abstractNum>
-  <w:abstractNum w:abstractNumId="11">
+  <w:abstractNum w:abstractNumId="12">
     <w:nsid w:val="2C9643B5"/>
     <w:multiLevelType w:val="hybridMultilevel"/>
     <w:tmpl w:val="611CECCA"/>
@@ -6306,7 +6851,7 @@
       </w:pPr>
     </w:lvl>
   </w:abstractNum>
-  <w:abstractNum w:abstractNumId="12">
+  <w:abstractNum w:abstractNumId="13">
     <w:nsid w:val="2E2D3ED1"/>
     <w:multiLevelType w:val="hybridMultilevel"/>
     <w:tmpl w:val="136C6E00"/>
@@ -6418,7 +6963,7 @@
       </w:rPr>
     </w:lvl>
   </w:abstractNum>
-  <w:abstractNum w:abstractNumId="13">
+  <w:abstractNum w:abstractNumId="14">
     <w:nsid w:val="380564BB"/>
     <w:multiLevelType w:val="hybridMultilevel"/>
     <w:tmpl w:val="72F4834A"/>
@@ -6504,7 +7049,7 @@
       </w:pPr>
     </w:lvl>
   </w:abstractNum>
-  <w:abstractNum w:abstractNumId="14">
+  <w:abstractNum w:abstractNumId="15">
     <w:nsid w:val="62052167"/>
     <w:multiLevelType w:val="hybridMultilevel"/>
     <w:tmpl w:val="C8783674"/>
@@ -6616,7 +7161,7 @@
       </w:rPr>
     </w:lvl>
   </w:abstractNum>
-  <w:abstractNum w:abstractNumId="15">
+  <w:abstractNum w:abstractNumId="16">
     <w:nsid w:val="66E23B2C"/>
     <w:multiLevelType w:val="hybridMultilevel"/>
     <w:tmpl w:val="7F4272E8"/>
@@ -6729,7 +7274,7 @@
       </w:rPr>
     </w:lvl>
   </w:abstractNum>
-  <w:abstractNum w:abstractNumId="16">
+  <w:abstractNum w:abstractNumId="17">
     <w:nsid w:val="68A264A0"/>
     <w:multiLevelType w:val="hybridMultilevel"/>
     <w:tmpl w:val="1AB28610"/>
@@ -6815,7 +7360,7 @@
       </w:pPr>
     </w:lvl>
   </w:abstractNum>
-  <w:abstractNum w:abstractNumId="17">
+  <w:abstractNum w:abstractNumId="18">
     <w:nsid w:val="6EBD151D"/>
     <w:multiLevelType w:val="hybridMultilevel"/>
     <w:tmpl w:val="754676CA"/>
@@ -6928,7 +7473,7 @@
       </w:rPr>
     </w:lvl>
   </w:abstractNum>
-  <w:abstractNum w:abstractNumId="18">
+  <w:abstractNum w:abstractNumId="19">
     <w:nsid w:val="6FD638ED"/>
     <w:multiLevelType w:val="hybridMultilevel"/>
     <w:tmpl w:val="34E6ADD6"/>
@@ -7041,7 +7586,7 @@
       </w:rPr>
     </w:lvl>
   </w:abstractNum>
-  <w:abstractNum w:abstractNumId="19">
+  <w:abstractNum w:abstractNumId="20">
     <w:nsid w:val="72130D66"/>
     <w:multiLevelType w:val="hybridMultilevel"/>
     <w:tmpl w:val="F71C970A"/>
@@ -7153,7 +7698,7 @@
       </w:rPr>
     </w:lvl>
   </w:abstractNum>
-  <w:abstractNum w:abstractNumId="20">
+  <w:abstractNum w:abstractNumId="21">
     <w:nsid w:val="75C0069C"/>
     <w:multiLevelType w:val="hybridMultilevel"/>
     <w:tmpl w:val="5A48DAF8"/>
@@ -7266,7 +7811,7 @@
       </w:rPr>
     </w:lvl>
   </w:abstractNum>
-  <w:abstractNum w:abstractNumId="21">
+  <w:abstractNum w:abstractNumId="22">
     <w:nsid w:val="779276F4"/>
     <w:multiLevelType w:val="hybridMultilevel"/>
     <w:tmpl w:val="6C86B1C6"/>
@@ -7352,7 +7897,7 @@
       </w:pPr>
     </w:lvl>
   </w:abstractNum>
-  <w:abstractNum w:abstractNumId="22">
+  <w:abstractNum w:abstractNumId="23">
     <w:nsid w:val="7B6F1438"/>
     <w:multiLevelType w:val="hybridMultilevel"/>
     <w:tmpl w:val="995ABE30"/>
@@ -7442,13 +7987,13 @@
     <w:abstractNumId w:val="6"/>
   </w:num>
   <w:num w:numId="2">
-    <w:abstractNumId w:val="15"/>
+    <w:abstractNumId w:val="16"/>
   </w:num>
   <w:num w:numId="3">
-    <w:abstractNumId w:val="10"/>
+    <w:abstractNumId w:val="11"/>
   </w:num>
   <w:num w:numId="4">
-    <w:abstractNumId w:val="22"/>
+    <w:abstractNumId w:val="23"/>
   </w:num>
   <w:num w:numId="5">
     <w:abstractNumId w:val="0"/>
@@ -7457,7 +8002,7 @@
     <w:abstractNumId w:val="7"/>
   </w:num>
   <w:num w:numId="7">
-    <w:abstractNumId w:val="16"/>
+    <w:abstractNumId w:val="17"/>
   </w:num>
   <w:num w:numId="8">
     <w:abstractNumId w:val="7"/>
@@ -7508,10 +8053,10 @@
     </w:lvlOverride>
   </w:num>
   <w:num w:numId="16">
-    <w:abstractNumId w:val="11"/>
+    <w:abstractNumId w:val="12"/>
   </w:num>
   <w:num w:numId="17">
-    <w:abstractNumId w:val="17"/>
+    <w:abstractNumId w:val="18"/>
   </w:num>
   <w:num w:numId="18">
     <w:abstractNumId w:val="1"/>
@@ -7523,22 +8068,22 @@
     <w:abstractNumId w:val="8"/>
   </w:num>
   <w:num w:numId="21">
-    <w:abstractNumId w:val="21"/>
+    <w:abstractNumId w:val="22"/>
   </w:num>
   <w:num w:numId="22">
     <w:abstractNumId w:val="3"/>
   </w:num>
   <w:num w:numId="23">
-    <w:abstractNumId w:val="13"/>
+    <w:abstractNumId w:val="14"/>
   </w:num>
   <w:num w:numId="24">
-    <w:abstractNumId w:val="9"/>
+    <w:abstractNumId w:val="10"/>
   </w:num>
   <w:num w:numId="25">
-    <w:abstractNumId w:val="18"/>
+    <w:abstractNumId w:val="19"/>
   </w:num>
   <w:num w:numId="26">
-    <w:abstractNumId w:val="20"/>
+    <w:abstractNumId w:val="21"/>
   </w:num>
   <w:num w:numId="27">
     <w:abstractNumId w:val="7"/>
@@ -7553,13 +8098,16 @@
     <w:abstractNumId w:val="4"/>
   </w:num>
   <w:num w:numId="30">
-    <w:abstractNumId w:val="12"/>
+    <w:abstractNumId w:val="13"/>
   </w:num>
   <w:num w:numId="31">
-    <w:abstractNumId w:val="14"/>
+    <w:abstractNumId w:val="15"/>
   </w:num>
   <w:num w:numId="32">
-    <w:abstractNumId w:val="19"/>
+    <w:abstractNumId w:val="20"/>
+  </w:num>
+  <w:num w:numId="33">
+    <w:abstractNumId w:val="9"/>
   </w:num>
 </w:numbering>
 </file>

</xml_diff>